<commit_message>
testignore after clear cache
</commit_message>
<xml_diff>
--- a/git_study/git_issue.docx
+++ b/git_study/git_issue.docx
@@ -3714,7 +3714,7 @@
         <w:shd w:val="clear" w:color="auto" w:fill="FFFFFF"/>
         <w:spacing w:before="0" w:beforeAutospacing="0" w:after="264" w:afterAutospacing="0"/>
         <w:rPr>
-          <w:rFonts w:ascii="microsoft yahei" w:hAnsi="microsoft yahei"/>
+          <w:rFonts w:ascii="microsoft yahei" w:hAnsi="microsoft yahei" w:hint="eastAsia"/>
           <w:color w:val="3F3F3F"/>
           <w:sz w:val="23"/>
           <w:szCs w:val="23"/>
@@ -3821,7 +3821,7 @@
         <w:shd w:val="clear" w:color="auto" w:fill="FFFFFF"/>
         <w:spacing w:before="0" w:beforeAutospacing="0" w:after="264" w:afterAutospacing="0"/>
         <w:rPr>
-          <w:rFonts w:ascii="microsoft yahei" w:hAnsi="microsoft yahei"/>
+          <w:rFonts w:ascii="microsoft yahei" w:hAnsi="microsoft yahei" w:hint="eastAsia"/>
           <w:color w:val="3F3F3F"/>
           <w:sz w:val="23"/>
           <w:szCs w:val="23"/>
@@ -3834,7 +3834,7 @@
         <w:shd w:val="clear" w:color="auto" w:fill="FFFFFF"/>
         <w:spacing w:before="0" w:beforeAutospacing="0" w:after="264" w:afterAutospacing="0"/>
         <w:rPr>
-          <w:rFonts w:ascii="microsoft yahei" w:hAnsi="microsoft yahei"/>
+          <w:rFonts w:ascii="microsoft yahei" w:hAnsi="microsoft yahei" w:hint="eastAsia"/>
           <w:color w:val="3F3F3F"/>
           <w:sz w:val="23"/>
           <w:szCs w:val="23"/>
@@ -3847,7 +3847,7 @@
         <w:shd w:val="clear" w:color="auto" w:fill="FFFFFF"/>
         <w:spacing w:before="0" w:beforeAutospacing="0" w:after="264" w:afterAutospacing="0"/>
         <w:rPr>
-          <w:rFonts w:ascii="microsoft yahei" w:hAnsi="microsoft yahei"/>
+          <w:rFonts w:ascii="microsoft yahei" w:hAnsi="microsoft yahei" w:hint="eastAsia"/>
           <w:color w:val="3F3F3F"/>
           <w:sz w:val="23"/>
           <w:szCs w:val="23"/>
@@ -3860,7 +3860,7 @@
         <w:shd w:val="clear" w:color="auto" w:fill="FFFFFF"/>
         <w:spacing w:before="0" w:beforeAutospacing="0" w:after="264" w:afterAutospacing="0"/>
         <w:rPr>
-          <w:rFonts w:ascii="microsoft yahei" w:hAnsi="microsoft yahei"/>
+          <w:rFonts w:ascii="microsoft yahei" w:hAnsi="microsoft yahei" w:hint="eastAsia"/>
           <w:color w:val="3F3F3F"/>
           <w:sz w:val="23"/>
           <w:szCs w:val="23"/>
@@ -4129,13 +4129,7 @@
       </w:r>
     </w:p>
     <w:p/>
-    <w:p>
-      <w:pPr>
-        <w:rPr>
-          <w:rFonts w:hint="eastAsia"/>
-        </w:rPr>
-      </w:pPr>
-    </w:p>
+    <w:p/>
     <w:p>
       <w:pPr>
         <w:rPr>
@@ -4170,13 +4164,7 @@
       </w:r>
     </w:p>
     <w:p/>
-    <w:p>
-      <w:pPr>
-        <w:rPr>
-          <w:rFonts w:hint="eastAsia"/>
-        </w:rPr>
-      </w:pPr>
-    </w:p>
+    <w:p/>
     <w:p>
       <w:pPr>
         <w:autoSpaceDE w:val="0"/>
@@ -4390,7 +4378,7 @@
     <w:p>
       <w:pPr>
         <w:rPr>
-          <w:rFonts w:ascii="Lucida Console" w:hAnsi="Lucida Console" w:cs="Lucida Console" w:hint="eastAsia"/>
+          <w:rFonts w:ascii="Lucida Console" w:hAnsi="Lucida Console" w:cs="Lucida Console"/>
           <w:kern w:val="0"/>
           <w:sz w:val="18"/>
           <w:szCs w:val="18"/>
@@ -4539,92 +4527,168 @@
         <w:t xml:space="preserve"> </w:t>
       </w:r>
     </w:p>
-    <w:p>
-      <w:pPr>
+    <w:p/>
+    <w:p>
+      <w:r>
         <w:rPr>
           <w:rFonts w:hint="eastAsia"/>
         </w:rPr>
-      </w:pPr>
-    </w:p>
-    <w:p>
+        <w:t>本地仓库使用</w:t>
+      </w:r>
+      <w:proofErr w:type="spellStart"/>
       <w:r>
         <w:rPr>
           <w:rFonts w:hint="eastAsia"/>
         </w:rPr>
-        <w:t>本地仓库使用</w:t>
-      </w:r>
-      <w:proofErr w:type="spellStart"/>
+        <w:t>git</w:t>
+      </w:r>
+      <w:proofErr w:type="spellEnd"/>
+      <w:r>
+        <w:t xml:space="preserve"> XXX</w:t>
+      </w:r>
       <w:r>
         <w:rPr>
           <w:rFonts w:hint="eastAsia"/>
         </w:rPr>
+        <w:t>，远程仓库使用</w:t>
+      </w:r>
+      <w:proofErr w:type="spellStart"/>
+      <w:r>
+        <w:rPr>
+          <w:rFonts w:hint="eastAsia"/>
+        </w:rPr>
         <w:t>git</w:t>
       </w:r>
       <w:proofErr w:type="spellEnd"/>
       <w:r>
-        <w:t xml:space="preserve"> XXX</w:t>
+        <w:t xml:space="preserve"> remote</w:t>
+      </w:r>
+      <w:r>
+        <w:t xml:space="preserve"> XXX(</w:t>
       </w:r>
       <w:r>
         <w:rPr>
           <w:rFonts w:hint="eastAsia"/>
         </w:rPr>
-        <w:t>，远程仓库使用</w:t>
+        <w:t>除了</w:t>
       </w:r>
       <w:proofErr w:type="spellStart"/>
       <w:r>
         <w:rPr>
           <w:rFonts w:hint="eastAsia"/>
         </w:rPr>
+        <w:t>pull</w:t>
+      </w:r>
+      <w:r>
+        <w:t>,push,fetch</w:t>
+      </w:r>
+      <w:proofErr w:type="spellEnd"/>
+      <w:r>
+        <w:t>)</w:t>
+      </w:r>
+    </w:p>
+    <w:p/>
+    <w:p>
+      <w:pPr>
+        <w:rPr>
+          <w:b/>
+        </w:rPr>
+      </w:pPr>
+      <w:proofErr w:type="spellStart"/>
+      <w:r>
+        <w:rPr>
+          <w:b/>
+        </w:rPr>
+        <w:t>G</w:t>
+      </w:r>
+      <w:r>
+        <w:rPr>
+          <w:rFonts w:hint="eastAsia"/>
+          <w:b/>
+        </w:rPr>
+        <w:t>it</w:t>
+      </w:r>
+      <w:proofErr w:type="spellEnd"/>
+      <w:r>
+        <w:rPr>
+          <w:rFonts w:hint="eastAsia"/>
+          <w:b/>
+        </w:rPr>
+        <w:t>基本操作</w:t>
+      </w:r>
+    </w:p>
+    <w:p>
+      <w:pPr>
+        <w:rPr>
+          <w:b/>
+        </w:rPr>
+      </w:pPr>
+    </w:p>
+    <w:p>
+      <w:pPr>
+        <w:rPr>
+          <w:b/>
+        </w:rPr>
+      </w:pPr>
+      <w:proofErr w:type="spellStart"/>
+      <w:r>
+        <w:rPr>
+          <w:b/>
+        </w:rPr>
         <w:t>git</w:t>
       </w:r>
       <w:proofErr w:type="spellEnd"/>
       <w:r>
-        <w:t xml:space="preserve"> remote</w:t>
-      </w:r>
-      <w:r>
-        <w:t xml:space="preserve"> XXX(</w:t>
-      </w:r>
+        <w:rPr>
+          <w:b/>
+        </w:rPr>
+        <w:t xml:space="preserve"> </w:t>
+      </w:r>
+      <w:proofErr w:type="spellStart"/>
+      <w:r>
+        <w:rPr>
+          <w:b/>
+        </w:rPr>
+        <w:t>init</w:t>
+      </w:r>
+      <w:proofErr w:type="spellEnd"/>
+    </w:p>
+    <w:p>
+      <w:pPr>
+        <w:rPr>
+          <w:b/>
+        </w:rPr>
+      </w:pPr>
+    </w:p>
+    <w:p>
+      <w:pPr>
+        <w:rPr>
+          <w:b/>
+        </w:rPr>
+      </w:pPr>
+      <w:proofErr w:type="spellStart"/>
       <w:r>
         <w:rPr>
           <w:rFonts w:hint="eastAsia"/>
-        </w:rPr>
-        <w:t>除了</w:t>
-      </w:r>
-      <w:proofErr w:type="spellStart"/>
+          <w:b/>
+        </w:rPr>
+        <w:t>git</w:t>
+      </w:r>
+      <w:proofErr w:type="spellEnd"/>
       <w:r>
         <w:rPr>
           <w:rFonts w:hint="eastAsia"/>
-        </w:rPr>
-        <w:t>pull</w:t>
-      </w:r>
-      <w:r>
-        <w:t>,push,fetch</w:t>
-      </w:r>
-      <w:proofErr w:type="spellEnd"/>
-      <w:r>
-        <w:t>)</w:t>
-      </w:r>
-    </w:p>
-    <w:p/>
-    <w:p>
-      <w:pPr>
-        <w:rPr>
-          <w:b/>
-        </w:rPr>
-      </w:pPr>
-      <w:proofErr w:type="spellStart"/>
-      <w:r>
-        <w:rPr>
-          <w:b/>
-        </w:rPr>
-        <w:t>G</w:t>
-      </w:r>
+          <w:b/>
+        </w:rPr>
+        <w:t xml:space="preserve"> clone </w:t>
+      </w:r>
+      <w:proofErr w:type="spellStart"/>
       <w:r>
         <w:rPr>
           <w:rFonts w:hint="eastAsia"/>
           <w:b/>
         </w:rPr>
-        <w:t>it</w:t>
+        <w:t>url</w:t>
       </w:r>
       <w:proofErr w:type="spellEnd"/>
       <w:r>
@@ -4632,33 +4696,232 @@
           <w:rFonts w:hint="eastAsia"/>
           <w:b/>
         </w:rPr>
-        <w:t>基本操作</w:t>
-      </w:r>
-    </w:p>
-    <w:p>
-      <w:pPr>
-        <w:rPr>
-          <w:b/>
-        </w:rPr>
-      </w:pPr>
-    </w:p>
-    <w:p>
-      <w:pPr>
+        <w:t xml:space="preserve"> alias</w:t>
+      </w:r>
+    </w:p>
+    <w:p>
+      <w:pPr>
+        <w:rPr>
+          <w:b/>
+        </w:rPr>
+      </w:pPr>
+    </w:p>
+    <w:p>
+      <w:pPr>
+        <w:rPr>
+          <w:b/>
+        </w:rPr>
+      </w:pPr>
+    </w:p>
+    <w:p>
+      <w:pPr>
+        <w:rPr>
+          <w:b/>
+        </w:rPr>
+      </w:pPr>
+      <w:proofErr w:type="spellStart"/>
+      <w:r>
+        <w:rPr>
+          <w:b/>
+        </w:rPr>
+        <w:t>git</w:t>
+      </w:r>
+      <w:proofErr w:type="spellEnd"/>
+      <w:r>
+        <w:rPr>
+          <w:b/>
+        </w:rPr>
+        <w:t xml:space="preserve"> add</w:t>
+      </w:r>
+    </w:p>
+    <w:p>
+      <w:pPr>
+        <w:rPr>
+          <w:b/>
+        </w:rPr>
+      </w:pPr>
+    </w:p>
+    <w:p>
+      <w:pPr>
+        <w:rPr>
+          <w:b/>
+        </w:rPr>
+      </w:pPr>
+    </w:p>
+    <w:p>
+      <w:pPr>
+        <w:rPr>
+          <w:b/>
+        </w:rPr>
+      </w:pPr>
+      <w:proofErr w:type="spellStart"/>
+      <w:r>
         <w:rPr>
           <w:rFonts w:hint="eastAsia"/>
           <w:b/>
         </w:rPr>
-      </w:pPr>
-      <w:proofErr w:type="spellStart"/>
-      <w:r>
-        <w:rPr>
-          <w:b/>
-        </w:rPr>
         <w:t>git</w:t>
       </w:r>
       <w:proofErr w:type="spellEnd"/>
       <w:r>
         <w:rPr>
+          <w:rFonts w:hint="eastAsia"/>
+          <w:b/>
+        </w:rPr>
+        <w:t xml:space="preserve"> status</w:t>
+      </w:r>
+      <w:r>
+        <w:rPr>
+          <w:b/>
+        </w:rPr>
+        <w:t xml:space="preserve"> -s</w:t>
+      </w:r>
+    </w:p>
+    <w:p>
+      <w:pPr>
+        <w:rPr>
+          <w:b/>
+        </w:rPr>
+      </w:pPr>
+    </w:p>
+    <w:p>
+      <w:pPr>
+        <w:rPr>
+          <w:b/>
+        </w:rPr>
+      </w:pPr>
+    </w:p>
+    <w:p>
+      <w:pPr>
+        <w:rPr>
+          <w:b/>
+        </w:rPr>
+      </w:pPr>
+      <w:proofErr w:type="spellStart"/>
+      <w:r>
+        <w:rPr>
+          <w:b/>
+        </w:rPr>
+        <w:t>git</w:t>
+      </w:r>
+      <w:proofErr w:type="spellEnd"/>
+      <w:r>
+        <w:rPr>
+          <w:b/>
+        </w:rPr>
+        <w:t xml:space="preserve"> diff  --cached –stat </w:t>
+      </w:r>
+      <w:r>
+        <w:rPr>
+          <w:b/>
+        </w:rPr>
+        <w:t>HEAD</w:t>
+      </w:r>
+    </w:p>
+    <w:p>
+      <w:pPr>
+        <w:rPr>
+          <w:b/>
+        </w:rPr>
+      </w:pPr>
+    </w:p>
+    <w:p>
+      <w:pPr>
+        <w:rPr>
+          <w:b/>
+        </w:rPr>
+      </w:pPr>
+    </w:p>
+    <w:p>
+      <w:pPr>
+        <w:rPr>
+          <w:b/>
+        </w:rPr>
+      </w:pPr>
+      <w:proofErr w:type="spellStart"/>
+      <w:r>
+        <w:rPr>
+          <w:b/>
+        </w:rPr>
+        <w:t>git</w:t>
+      </w:r>
+      <w:proofErr w:type="spellEnd"/>
+      <w:r>
+        <w:rPr>
+          <w:b/>
+        </w:rPr>
+        <w:t xml:space="preserve"> commit -m -a -am</w:t>
+      </w:r>
+    </w:p>
+    <w:p>
+      <w:pPr>
+        <w:rPr>
+          <w:b/>
+        </w:rPr>
+      </w:pPr>
+    </w:p>
+    <w:p>
+      <w:pPr>
+        <w:rPr>
+          <w:b/>
+        </w:rPr>
+      </w:pPr>
+    </w:p>
+    <w:p>
+      <w:pPr>
+        <w:rPr>
+          <w:b/>
+        </w:rPr>
+      </w:pPr>
+      <w:proofErr w:type="spellStart"/>
+      <w:r>
+        <w:rPr>
+          <w:rFonts w:hint="eastAsia"/>
+          <w:b/>
+        </w:rPr>
+        <w:t>git</w:t>
+      </w:r>
+      <w:proofErr w:type="spellEnd"/>
+      <w:r>
+        <w:rPr>
+          <w:rFonts w:hint="eastAsia"/>
+          <w:b/>
+        </w:rPr>
+        <w:t xml:space="preserve"> reset HEAD</w:t>
+      </w:r>
+    </w:p>
+    <w:p>
+      <w:pPr>
+        <w:rPr>
+          <w:b/>
+        </w:rPr>
+      </w:pPr>
+    </w:p>
+    <w:p>
+      <w:pPr>
+        <w:rPr>
+          <w:b/>
+        </w:rPr>
+      </w:pPr>
+    </w:p>
+    <w:p>
+      <w:pPr>
+        <w:rPr>
+          <w:b/>
+        </w:rPr>
+      </w:pPr>
+      <w:proofErr w:type="spellStart"/>
+      <w:r>
+        <w:rPr>
+          <w:rFonts w:hint="eastAsia"/>
+          <w:b/>
+        </w:rPr>
+        <w:t>git</w:t>
+      </w:r>
+      <w:proofErr w:type="spellEnd"/>
+      <w:r>
+        <w:rPr>
+          <w:rFonts w:hint="eastAsia"/>
           <w:b/>
         </w:rPr>
         <w:t xml:space="preserve"> </w:t>
@@ -4666,309 +4929,19 @@
       <w:proofErr w:type="spellStart"/>
       <w:r>
         <w:rPr>
-          <w:b/>
-        </w:rPr>
-        <w:t>init</w:t>
-      </w:r>
-      <w:proofErr w:type="spellEnd"/>
-    </w:p>
-    <w:p>
-      <w:pPr>
-        <w:rPr>
-          <w:b/>
-        </w:rPr>
-      </w:pPr>
-    </w:p>
-    <w:p>
-      <w:pPr>
-        <w:rPr>
           <w:rFonts w:hint="eastAsia"/>
           <w:b/>
         </w:rPr>
-      </w:pPr>
-      <w:proofErr w:type="spellStart"/>
+        <w:t>rm</w:t>
+      </w:r>
+      <w:proofErr w:type="spellEnd"/>
       <w:r>
         <w:rPr>
           <w:rFonts w:hint="eastAsia"/>
           <w:b/>
         </w:rPr>
-        <w:t>git</w:t>
-      </w:r>
-      <w:proofErr w:type="spellEnd"/>
-      <w:r>
-        <w:rPr>
-          <w:rFonts w:hint="eastAsia"/>
-          <w:b/>
-        </w:rPr>
-        <w:t xml:space="preserve"> clone </w:t>
-      </w:r>
-      <w:proofErr w:type="spellStart"/>
-      <w:r>
-        <w:rPr>
-          <w:rFonts w:hint="eastAsia"/>
-          <w:b/>
-        </w:rPr>
-        <w:t>url</w:t>
-      </w:r>
-      <w:proofErr w:type="spellEnd"/>
-      <w:r>
-        <w:rPr>
-          <w:rFonts w:hint="eastAsia"/>
-          <w:b/>
-        </w:rPr>
-        <w:t xml:space="preserve"> alias</w:t>
-      </w:r>
-    </w:p>
-    <w:p>
-      <w:pPr>
-        <w:rPr>
-          <w:b/>
-        </w:rPr>
-      </w:pPr>
-    </w:p>
-    <w:p>
-      <w:pPr>
-        <w:rPr>
-          <w:b/>
-        </w:rPr>
-      </w:pPr>
-    </w:p>
-    <w:p>
-      <w:pPr>
-        <w:rPr>
-          <w:b/>
-        </w:rPr>
-      </w:pPr>
-      <w:proofErr w:type="spellStart"/>
-      <w:r>
-        <w:rPr>
-          <w:b/>
-        </w:rPr>
-        <w:t>git</w:t>
-      </w:r>
-      <w:proofErr w:type="spellEnd"/>
-      <w:r>
-        <w:rPr>
-          <w:b/>
-        </w:rPr>
-        <w:t xml:space="preserve"> add</w:t>
-      </w:r>
-    </w:p>
-    <w:p>
-      <w:pPr>
-        <w:rPr>
-          <w:b/>
-        </w:rPr>
-      </w:pPr>
-    </w:p>
-    <w:p>
-      <w:pPr>
-        <w:rPr>
-          <w:rFonts w:hint="eastAsia"/>
-          <w:b/>
-        </w:rPr>
-      </w:pPr>
-    </w:p>
-    <w:p>
-      <w:pPr>
-        <w:rPr>
-          <w:rFonts w:hint="eastAsia"/>
-          <w:b/>
-        </w:rPr>
-      </w:pPr>
-      <w:proofErr w:type="spellStart"/>
-      <w:r>
-        <w:rPr>
-          <w:rFonts w:hint="eastAsia"/>
-          <w:b/>
-        </w:rPr>
-        <w:t>git</w:t>
-      </w:r>
-      <w:proofErr w:type="spellEnd"/>
-      <w:r>
-        <w:rPr>
-          <w:rFonts w:hint="eastAsia"/>
-          <w:b/>
-        </w:rPr>
-        <w:t xml:space="preserve"> status</w:t>
-      </w:r>
-      <w:r>
-        <w:rPr>
-          <w:b/>
-        </w:rPr>
-        <w:t xml:space="preserve"> -s</w:t>
-      </w:r>
-    </w:p>
-    <w:p>
-      <w:pPr>
-        <w:rPr>
-          <w:b/>
-        </w:rPr>
-      </w:pPr>
-    </w:p>
-    <w:p>
-      <w:pPr>
-        <w:rPr>
-          <w:rFonts w:hint="eastAsia"/>
-          <w:b/>
-        </w:rPr>
-      </w:pPr>
-    </w:p>
-    <w:p>
-      <w:pPr>
-        <w:rPr>
-          <w:b/>
-        </w:rPr>
-      </w:pPr>
-      <w:proofErr w:type="spellStart"/>
-      <w:r>
-        <w:rPr>
-          <w:b/>
-        </w:rPr>
-        <w:t>git</w:t>
-      </w:r>
-      <w:proofErr w:type="spellEnd"/>
-      <w:r>
-        <w:rPr>
-          <w:b/>
-        </w:rPr>
-        <w:t xml:space="preserve"> diff  --cached –stat </w:t>
-      </w:r>
-      <w:r>
-        <w:rPr>
-          <w:b/>
-        </w:rPr>
-        <w:t>HEAD</w:t>
-      </w:r>
-    </w:p>
-    <w:p>
-      <w:pPr>
-        <w:rPr>
-          <w:b/>
-        </w:rPr>
-      </w:pPr>
-    </w:p>
-    <w:p>
-      <w:pPr>
-        <w:rPr>
-          <w:rFonts w:hint="eastAsia"/>
-          <w:b/>
-        </w:rPr>
-      </w:pPr>
-    </w:p>
-    <w:p>
-      <w:pPr>
-        <w:rPr>
-          <w:b/>
-        </w:rPr>
-      </w:pPr>
-      <w:proofErr w:type="spellStart"/>
-      <w:r>
-        <w:rPr>
-          <w:b/>
-        </w:rPr>
-        <w:t>git</w:t>
-      </w:r>
-      <w:proofErr w:type="spellEnd"/>
-      <w:r>
-        <w:rPr>
-          <w:b/>
-        </w:rPr>
-        <w:t xml:space="preserve"> commit -m -a -am</w:t>
-      </w:r>
-    </w:p>
-    <w:p>
-      <w:pPr>
-        <w:rPr>
-          <w:b/>
-        </w:rPr>
-      </w:pPr>
-    </w:p>
-    <w:p>
-      <w:pPr>
-        <w:rPr>
-          <w:rFonts w:hint="eastAsia"/>
-          <w:b/>
-        </w:rPr>
-      </w:pPr>
-    </w:p>
-    <w:p>
-      <w:pPr>
-        <w:rPr>
-          <w:b/>
-        </w:rPr>
-      </w:pPr>
-      <w:proofErr w:type="spellStart"/>
-      <w:r>
-        <w:rPr>
-          <w:rFonts w:hint="eastAsia"/>
-          <w:b/>
-        </w:rPr>
-        <w:t>git</w:t>
-      </w:r>
-      <w:proofErr w:type="spellEnd"/>
-      <w:r>
-        <w:rPr>
-          <w:rFonts w:hint="eastAsia"/>
-          <w:b/>
-        </w:rPr>
-        <w:t xml:space="preserve"> reset HEAD</w:t>
-      </w:r>
-    </w:p>
-    <w:p>
-      <w:pPr>
-        <w:rPr>
-          <w:b/>
-        </w:rPr>
-      </w:pPr>
-    </w:p>
-    <w:p>
-      <w:pPr>
-        <w:rPr>
-          <w:rFonts w:hint="eastAsia"/>
-          <w:b/>
-        </w:rPr>
-      </w:pPr>
-    </w:p>
-    <w:p>
-      <w:pPr>
-        <w:rPr>
-          <w:rFonts w:hint="eastAsia"/>
-          <w:b/>
-        </w:rPr>
-      </w:pPr>
-      <w:proofErr w:type="spellStart"/>
-      <w:r>
-        <w:rPr>
-          <w:rFonts w:hint="eastAsia"/>
-          <w:b/>
-        </w:rPr>
-        <w:t>git</w:t>
-      </w:r>
-      <w:proofErr w:type="spellEnd"/>
-      <w:r>
-        <w:rPr>
-          <w:rFonts w:hint="eastAsia"/>
-          <w:b/>
-        </w:rPr>
         <w:t xml:space="preserve"> </w:t>
       </w:r>
-      <w:proofErr w:type="spellStart"/>
-      <w:r>
-        <w:rPr>
-          <w:rFonts w:hint="eastAsia"/>
-          <w:b/>
-        </w:rPr>
-        <w:t>rm</w:t>
-      </w:r>
-      <w:proofErr w:type="spellEnd"/>
-      <w:r>
-        <w:rPr>
-          <w:rFonts w:hint="eastAsia"/>
-          <w:b/>
-        </w:rPr>
-        <w:t xml:space="preserve"> </w:t>
-      </w:r>
       <w:r>
         <w:rPr>
           <w:b/>
@@ -4993,7 +4966,6 @@
     <w:p>
       <w:pPr>
         <w:rPr>
-          <w:rFonts w:hint="eastAsia"/>
           <w:b/>
         </w:rPr>
       </w:pPr>
@@ -5093,85 +5065,73 @@
     </w:p>
     <w:p/>
     <w:p>
-      <w:pPr>
+      <w:proofErr w:type="spellStart"/>
+      <w:r>
+        <w:t>git</w:t>
+      </w:r>
+      <w:proofErr w:type="spellEnd"/>
+      <w:r>
+        <w:t xml:space="preserve"> </w:t>
+      </w:r>
+      <w:proofErr w:type="spellStart"/>
+      <w:r>
+        <w:t>banch</w:t>
+      </w:r>
+      <w:proofErr w:type="spellEnd"/>
+      <w:r>
+        <w:t xml:space="preserve"> -d </w:t>
+      </w:r>
+      <w:proofErr w:type="spellStart"/>
+      <w:r>
+        <w:t>branchname</w:t>
+      </w:r>
+      <w:proofErr w:type="spellEnd"/>
+    </w:p>
+    <w:p/>
+    <w:p>
+      <w:pPr>
+        <w:rPr>
+          <w:b/>
+        </w:rPr>
+      </w:pPr>
+      <w:proofErr w:type="spellStart"/>
+      <w:r>
+        <w:rPr>
+          <w:b/>
+        </w:rPr>
+        <w:t>G</w:t>
+      </w:r>
+      <w:r>
         <w:rPr>
           <w:rFonts w:hint="eastAsia"/>
-        </w:rPr>
-      </w:pPr>
-      <w:proofErr w:type="spellStart"/>
-      <w:r>
+          <w:b/>
+        </w:rPr>
+        <w:t>it</w:t>
+      </w:r>
+      <w:proofErr w:type="spellEnd"/>
+      <w:r>
+        <w:rPr>
+          <w:rFonts w:hint="eastAsia"/>
+          <w:b/>
+        </w:rPr>
+        <w:t>查看提交历史</w:t>
+      </w:r>
+    </w:p>
+    <w:p>
+      <w:pPr>
+        <w:rPr>
+          <w:b/>
+        </w:rPr>
+      </w:pPr>
+      <w:proofErr w:type="spellStart"/>
+      <w:r>
+        <w:rPr>
+          <w:b/>
+        </w:rPr>
         <w:t>git</w:t>
       </w:r>
       <w:proofErr w:type="spellEnd"/>
       <w:r>
-        <w:t xml:space="preserve"> </w:t>
-      </w:r>
-      <w:proofErr w:type="spellStart"/>
-      <w:r>
-        <w:t>banch</w:t>
-      </w:r>
-      <w:proofErr w:type="spellEnd"/>
-      <w:r>
-        <w:t xml:space="preserve"> -d </w:t>
-      </w:r>
-      <w:proofErr w:type="spellStart"/>
-      <w:r>
-        <w:t>branchname</w:t>
-      </w:r>
-      <w:proofErr w:type="spellEnd"/>
-    </w:p>
-    <w:p>
-      <w:pPr>
-        <w:rPr>
-          <w:rFonts w:hint="eastAsia"/>
-        </w:rPr>
-      </w:pPr>
-    </w:p>
-    <w:p>
-      <w:pPr>
-        <w:rPr>
-          <w:b/>
-        </w:rPr>
-      </w:pPr>
-      <w:proofErr w:type="spellStart"/>
-      <w:r>
-        <w:rPr>
-          <w:b/>
-        </w:rPr>
-        <w:t>G</w:t>
-      </w:r>
-      <w:r>
-        <w:rPr>
-          <w:rFonts w:hint="eastAsia"/>
-          <w:b/>
-        </w:rPr>
-        <w:t>it</w:t>
-      </w:r>
-      <w:proofErr w:type="spellEnd"/>
-      <w:r>
-        <w:rPr>
-          <w:rFonts w:hint="eastAsia"/>
-          <w:b/>
-        </w:rPr>
-        <w:t>查看提交历史</w:t>
-      </w:r>
-    </w:p>
-    <w:p>
-      <w:pPr>
-        <w:rPr>
-          <w:rFonts w:hint="eastAsia"/>
-          <w:b/>
-        </w:rPr>
-      </w:pPr>
-      <w:proofErr w:type="spellStart"/>
-      <w:r>
-        <w:rPr>
-          <w:b/>
-        </w:rPr>
-        <w:t>git</w:t>
-      </w:r>
-      <w:proofErr w:type="spellEnd"/>
-      <w:r>
         <w:rPr>
           <w:b/>
         </w:rPr>
@@ -5206,13 +5166,7 @@
         <w:t xml:space="preserve">  </w:t>
       </w:r>
     </w:p>
-    <w:p>
-      <w:pPr>
-        <w:rPr>
-          <w:rFonts w:hint="eastAsia"/>
-        </w:rPr>
-      </w:pPr>
-    </w:p>
+    <w:p/>
     <w:p>
       <w:pPr>
         <w:rPr>
@@ -5303,20 +5257,1112 @@
     </w:p>
     <w:p/>
     <w:p>
-      <w:pPr>
-        <w:rPr>
-          <w:rFonts w:hint="eastAsia"/>
-        </w:rPr>
-      </w:pPr>
-      <w:r>
-        <w:t>http:/</w:t>
+      <w:hyperlink r:id="rId12" w:history="1">
+        <w:r>
+          <w:rPr>
+            <w:rStyle w:val="a3"/>
+          </w:rPr>
+          <w:t>http://blog.csdn.net/benkaoya/article/details/7932370</w:t>
+        </w:r>
+      </w:hyperlink>
+    </w:p>
+    <w:p/>
+    <w:p>
+      <w:pPr>
+        <w:widowControl/>
+        <w:pBdr>
+          <w:top w:val="single" w:sz="6" w:space="8" w:color="DDDDDD"/>
+          <w:left w:val="single" w:sz="6" w:space="8" w:color="DDDDDD"/>
+          <w:bottom w:val="single" w:sz="6" w:space="8" w:color="DDDDDD"/>
+          <w:right w:val="single" w:sz="6" w:space="8" w:color="DDDDDD"/>
+        </w:pBdr>
+        <w:shd w:val="clear" w:color="auto" w:fill="FAFAFA"/>
+        <w:tabs>
+          <w:tab w:val="left" w:pos="916"/>
+          <w:tab w:val="left" w:pos="1832"/>
+          <w:tab w:val="left" w:pos="2748"/>
+          <w:tab w:val="left" w:pos="3664"/>
+          <w:tab w:val="left" w:pos="4580"/>
+          <w:tab w:val="left" w:pos="5496"/>
+          <w:tab w:val="left" w:pos="6412"/>
+          <w:tab w:val="left" w:pos="7328"/>
+          <w:tab w:val="left" w:pos="8244"/>
+          <w:tab w:val="left" w:pos="9160"/>
+          <w:tab w:val="left" w:pos="10076"/>
+          <w:tab w:val="left" w:pos="10992"/>
+          <w:tab w:val="left" w:pos="11908"/>
+          <w:tab w:val="left" w:pos="12824"/>
+          <w:tab w:val="left" w:pos="13740"/>
+          <w:tab w:val="left" w:pos="14656"/>
+        </w:tabs>
+        <w:wordWrap w:val="0"/>
+        <w:spacing w:before="225" w:after="225" w:line="270" w:lineRule="atLeast"/>
+        <w:jc w:val="left"/>
+        <w:rPr>
+          <w:rFonts w:ascii="宋体" w:eastAsia="宋体" w:hAnsi="宋体" w:cs="宋体"/>
+          <w:b/>
+          <w:bCs/>
+          <w:color w:val="445588"/>
+          <w:kern w:val="0"/>
+          <w:sz w:val="24"/>
+          <w:szCs w:val="24"/>
+        </w:rPr>
+      </w:pPr>
+      <w:r>
+        <w:rPr>
+          <w:rFonts w:ascii="宋体" w:eastAsia="宋体" w:hAnsi="宋体" w:cs="宋体"/>
+          <w:color w:val="008080"/>
+          <w:kern w:val="0"/>
+          <w:sz w:val="24"/>
+          <w:szCs w:val="24"/>
+        </w:rPr>
+        <w:t xml:space="preserve">$ </w:t>
+      </w:r>
+      <w:proofErr w:type="spellStart"/>
+      <w:r>
+        <w:rPr>
+          <w:rFonts w:ascii="宋体" w:eastAsia="宋体" w:hAnsi="宋体" w:cs="宋体"/>
+          <w:color w:val="444444"/>
+          <w:kern w:val="0"/>
+          <w:sz w:val="24"/>
+          <w:szCs w:val="24"/>
+        </w:rPr>
+        <w:t>git</w:t>
+      </w:r>
+      <w:proofErr w:type="spellEnd"/>
+      <w:r>
+        <w:rPr>
+          <w:rFonts w:ascii="宋体" w:eastAsia="宋体" w:hAnsi="宋体" w:cs="宋体"/>
+          <w:color w:val="444444"/>
+          <w:kern w:val="0"/>
+          <w:sz w:val="24"/>
+          <w:szCs w:val="24"/>
+        </w:rPr>
+        <w:t xml:space="preserve"> check-ignore -v </w:t>
+      </w:r>
+      <w:proofErr w:type="spellStart"/>
+      <w:r>
+        <w:rPr>
+          <w:rFonts w:ascii="宋体" w:eastAsia="宋体" w:hAnsi="宋体" w:cs="宋体"/>
+          <w:color w:val="009999"/>
+          <w:kern w:val="0"/>
+          <w:sz w:val="24"/>
+          <w:szCs w:val="24"/>
+        </w:rPr>
+        <w:t>App</w:t>
+      </w:r>
+      <w:r>
+        <w:rPr>
+          <w:rFonts w:ascii="宋体" w:eastAsia="宋体" w:hAnsi="宋体" w:cs="宋体"/>
+          <w:color w:val="444444"/>
+          <w:kern w:val="0"/>
+          <w:sz w:val="24"/>
+          <w:szCs w:val="24"/>
+        </w:rPr>
+        <w:t>.</w:t>
+      </w:r>
+      <w:r>
+        <w:rPr>
+          <w:rFonts w:ascii="宋体" w:eastAsia="宋体" w:hAnsi="宋体" w:cs="宋体"/>
+          <w:b/>
+          <w:bCs/>
+          <w:color w:val="333333"/>
+          <w:kern w:val="0"/>
+          <w:sz w:val="24"/>
+          <w:szCs w:val="24"/>
+        </w:rPr>
+        <w:t>class</w:t>
+      </w:r>
+      <w:proofErr w:type="spellEnd"/>
+    </w:p>
+    <w:p>
+      <w:pPr>
+        <w:widowControl/>
+        <w:pBdr>
+          <w:top w:val="single" w:sz="6" w:space="8" w:color="DDDDDD"/>
+          <w:left w:val="single" w:sz="6" w:space="8" w:color="DDDDDD"/>
+          <w:bottom w:val="single" w:sz="6" w:space="8" w:color="DDDDDD"/>
+          <w:right w:val="single" w:sz="6" w:space="8" w:color="DDDDDD"/>
+        </w:pBdr>
+        <w:shd w:val="clear" w:color="auto" w:fill="FAFAFA"/>
+        <w:tabs>
+          <w:tab w:val="left" w:pos="916"/>
+          <w:tab w:val="left" w:pos="1832"/>
+          <w:tab w:val="left" w:pos="2748"/>
+          <w:tab w:val="left" w:pos="3664"/>
+          <w:tab w:val="left" w:pos="4580"/>
+          <w:tab w:val="left" w:pos="5496"/>
+          <w:tab w:val="left" w:pos="6412"/>
+          <w:tab w:val="left" w:pos="7328"/>
+          <w:tab w:val="left" w:pos="8244"/>
+          <w:tab w:val="left" w:pos="9160"/>
+          <w:tab w:val="left" w:pos="10076"/>
+          <w:tab w:val="left" w:pos="10992"/>
+          <w:tab w:val="left" w:pos="11908"/>
+          <w:tab w:val="left" w:pos="12824"/>
+          <w:tab w:val="left" w:pos="13740"/>
+          <w:tab w:val="left" w:pos="14656"/>
+        </w:tabs>
+        <w:wordWrap w:val="0"/>
+        <w:spacing w:before="225" w:after="225" w:line="270" w:lineRule="atLeast"/>
+        <w:jc w:val="left"/>
+        <w:rPr>
+          <w:rFonts w:ascii="Consolas" w:eastAsia="宋体" w:hAnsi="Consolas" w:cs="Consolas"/>
+          <w:color w:val="444444"/>
+          <w:kern w:val="0"/>
+          <w:sz w:val="18"/>
+          <w:szCs w:val="18"/>
+        </w:rPr>
+      </w:pPr>
+      <w:r>
+        <w:rPr>
+          <w:rFonts w:ascii="宋体" w:eastAsia="宋体" w:hAnsi="宋体" w:cs="宋体"/>
+          <w:b/>
+          <w:bCs/>
+          <w:color w:val="445588"/>
+          <w:kern w:val="0"/>
+          <w:sz w:val="24"/>
+          <w:szCs w:val="24"/>
+        </w:rPr>
+        <w:t xml:space="preserve">.gitignore:3:*.class    </w:t>
+      </w:r>
+      <w:proofErr w:type="spellStart"/>
+      <w:r>
+        <w:rPr>
+          <w:rFonts w:ascii="宋体" w:eastAsia="宋体" w:hAnsi="宋体" w:cs="宋体"/>
+          <w:b/>
+          <w:bCs/>
+          <w:color w:val="445588"/>
+          <w:kern w:val="0"/>
+          <w:sz w:val="24"/>
+          <w:szCs w:val="24"/>
+        </w:rPr>
+        <w:t>App.class</w:t>
+      </w:r>
+      <w:proofErr w:type="spellEnd"/>
+    </w:p>
+    <w:p>
+      <w:pPr>
+        <w:pStyle w:val="a6"/>
+        <w:spacing w:before="0" w:beforeAutospacing="0" w:after="210" w:afterAutospacing="0"/>
+        <w:rPr>
+          <w:rFonts w:ascii="microsoft yahei" w:hAnsi="microsoft yahei"/>
+          <w:color w:val="444444"/>
+          <w:sz w:val="21"/>
+          <w:szCs w:val="21"/>
+        </w:rPr>
+      </w:pPr>
+      <w:r>
+        <w:br/>
+      </w:r>
+      <w:proofErr w:type="spellStart"/>
+      <w:r>
+        <w:rPr>
+          <w:rFonts w:ascii="microsoft yahei" w:hAnsi="microsoft yahei"/>
+          <w:b/>
+          <w:bCs/>
+          <w:color w:val="2A5E8E"/>
+          <w:sz w:val="30"/>
+          <w:szCs w:val="30"/>
+        </w:rPr>
+        <w:t>Git</w:t>
+      </w:r>
+      <w:proofErr w:type="spellEnd"/>
+      <w:r>
+        <w:rPr>
+          <w:rFonts w:ascii="microsoft yahei" w:hAnsi="microsoft yahei"/>
+          <w:b/>
+          <w:bCs/>
+          <w:color w:val="2A5E8E"/>
+          <w:sz w:val="30"/>
+          <w:szCs w:val="30"/>
+        </w:rPr>
+        <w:t>忽略规则及</w:t>
+      </w:r>
+      <w:r>
+        <w:rPr>
+          <w:rFonts w:ascii="microsoft yahei" w:hAnsi="microsoft yahei"/>
+          <w:b/>
+          <w:bCs/>
+          <w:color w:val="2A5E8E"/>
+          <w:sz w:val="30"/>
+          <w:szCs w:val="30"/>
+        </w:rPr>
+        <w:t>.</w:t>
+      </w:r>
+      <w:proofErr w:type="spellStart"/>
+      <w:r>
+        <w:rPr>
+          <w:rFonts w:ascii="microsoft yahei" w:hAnsi="microsoft yahei"/>
+          <w:b/>
+          <w:bCs/>
+          <w:color w:val="2A5E8E"/>
+          <w:sz w:val="30"/>
+          <w:szCs w:val="30"/>
+        </w:rPr>
+        <w:t>gitignore</w:t>
+      </w:r>
+      <w:proofErr w:type="spellEnd"/>
+      <w:r>
+        <w:rPr>
+          <w:rFonts w:ascii="microsoft yahei" w:hAnsi="microsoft yahei"/>
+          <w:b/>
+          <w:bCs/>
+          <w:color w:val="2A5E8E"/>
+          <w:sz w:val="30"/>
+          <w:szCs w:val="30"/>
+        </w:rPr>
+        <w:t>规则不生效的解决办法</w:t>
       </w:r>
       <w:bookmarkStart w:id="0" w:name="_GoBack"/>
       <w:bookmarkEnd w:id="0"/>
-      <w:r>
-        <w:t>/blog.csdn.net/benkaoya/article/details/7932370</w:t>
-      </w:r>
-    </w:p>
+    </w:p>
+    <w:p>
+      <w:pPr>
+        <w:pStyle w:val="a6"/>
+        <w:spacing w:before="0" w:beforeAutospacing="0" w:after="210" w:afterAutospacing="0"/>
+        <w:rPr>
+          <w:rFonts w:ascii="microsoft yahei" w:hAnsi="microsoft yahei"/>
+          <w:color w:val="444444"/>
+          <w:sz w:val="21"/>
+          <w:szCs w:val="21"/>
+        </w:rPr>
+      </w:pPr>
+      <w:r>
+        <w:rPr>
+          <w:rFonts w:ascii="microsoft yahei" w:hAnsi="microsoft yahei"/>
+          <w:color w:val="444444"/>
+          <w:sz w:val="21"/>
+          <w:szCs w:val="21"/>
+        </w:rPr>
+        <w:t>在</w:t>
+      </w:r>
+      <w:proofErr w:type="spellStart"/>
+      <w:r>
+        <w:rPr>
+          <w:rFonts w:ascii="microsoft yahei" w:hAnsi="microsoft yahei"/>
+          <w:color w:val="444444"/>
+          <w:sz w:val="21"/>
+          <w:szCs w:val="21"/>
+        </w:rPr>
+        <w:t>git</w:t>
+      </w:r>
+      <w:proofErr w:type="spellEnd"/>
+      <w:r>
+        <w:rPr>
+          <w:rFonts w:ascii="microsoft yahei" w:hAnsi="microsoft yahei"/>
+          <w:color w:val="444444"/>
+          <w:sz w:val="21"/>
+          <w:szCs w:val="21"/>
+        </w:rPr>
+        <w:t>中如果想忽略掉某个文件，不让这个文件提交到版本库中，可以使用修改根目录中</w:t>
+      </w:r>
+      <w:r>
+        <w:rPr>
+          <w:rFonts w:ascii="microsoft yahei" w:hAnsi="microsoft yahei"/>
+          <w:color w:val="444444"/>
+          <w:sz w:val="21"/>
+          <w:szCs w:val="21"/>
+        </w:rPr>
+        <w:t xml:space="preserve"> .</w:t>
+      </w:r>
+      <w:proofErr w:type="spellStart"/>
+      <w:r>
+        <w:rPr>
+          <w:rFonts w:ascii="microsoft yahei" w:hAnsi="microsoft yahei"/>
+          <w:color w:val="444444"/>
+          <w:sz w:val="21"/>
+          <w:szCs w:val="21"/>
+        </w:rPr>
+        <w:t>gitignore</w:t>
+      </w:r>
+      <w:proofErr w:type="spellEnd"/>
+      <w:r>
+        <w:rPr>
+          <w:rFonts w:ascii="microsoft yahei" w:hAnsi="microsoft yahei"/>
+          <w:color w:val="444444"/>
+          <w:sz w:val="21"/>
+          <w:szCs w:val="21"/>
+        </w:rPr>
+        <w:t xml:space="preserve"> </w:t>
+      </w:r>
+      <w:r>
+        <w:rPr>
+          <w:rFonts w:ascii="microsoft yahei" w:hAnsi="microsoft yahei"/>
+          <w:color w:val="444444"/>
+          <w:sz w:val="21"/>
+          <w:szCs w:val="21"/>
+        </w:rPr>
+        <w:t>文件的方法（如无，则需自己手工建立此文件）。这个文件每一行保存了一个匹配的规则例如：</w:t>
+      </w:r>
+    </w:p>
+    <w:p>
+      <w:pPr>
+        <w:rPr>
+          <w:rFonts w:ascii="microsoft yahei" w:hAnsi="microsoft yahei"/>
+          <w:color w:val="444444"/>
+          <w:szCs w:val="21"/>
+        </w:rPr>
+      </w:pPr>
+      <w:hyperlink r:id="rId13" w:history="1">
+        <w:r>
+          <w:rPr>
+            <w:rStyle w:val="a3"/>
+            <w:rFonts w:ascii="microsoft yahei" w:hAnsi="microsoft yahei"/>
+            <w:szCs w:val="21"/>
+          </w:rPr>
+          <w:t>?</w:t>
+        </w:r>
+      </w:hyperlink>
+    </w:p>
+    <w:tbl>
+      <w:tblPr>
+        <w:tblW w:w="12945" w:type="dxa"/>
+        <w:tblBorders>
+          <w:top w:val="single" w:sz="6" w:space="0" w:color="DDDDDD"/>
+          <w:left w:val="single" w:sz="6" w:space="0" w:color="DDDDDD"/>
+        </w:tblBorders>
+        <w:tblCellMar>
+          <w:left w:w="0" w:type="dxa"/>
+          <w:right w:w="0" w:type="dxa"/>
+        </w:tblCellMar>
+        <w:tblLook w:val="04A0" w:firstRow="1" w:lastRow="0" w:firstColumn="1" w:lastColumn="0" w:noHBand="0" w:noVBand="1"/>
+      </w:tblPr>
+      <w:tblGrid>
+        <w:gridCol w:w="480"/>
+        <w:gridCol w:w="12465"/>
+      </w:tblGrid>
+      <w:tr>
+        <w:tc>
+          <w:tcPr>
+            <w:tcW w:w="0" w:type="auto"/>
+            <w:tcBorders>
+              <w:bottom w:val="single" w:sz="6" w:space="0" w:color="DDDDDD"/>
+              <w:right w:val="single" w:sz="6" w:space="0" w:color="DDDDDD"/>
+            </w:tcBorders>
+            <w:tcMar>
+              <w:top w:w="75" w:type="dxa"/>
+              <w:left w:w="150" w:type="dxa"/>
+              <w:bottom w:w="75" w:type="dxa"/>
+              <w:right w:w="150" w:type="dxa"/>
+            </w:tcMar>
+            <w:vAlign w:val="center"/>
+            <w:hideMark/>
+          </w:tcPr>
+          <w:p>
+            <w:pPr>
+              <w:spacing w:after="240"/>
+              <w:rPr>
+                <w:rFonts w:ascii="宋体" w:hAnsi="宋体"/>
+                <w:sz w:val="24"/>
+                <w:szCs w:val="24"/>
+              </w:rPr>
+            </w:pPr>
+            <w:r>
+              <w:t>1</w:t>
+            </w:r>
+          </w:p>
+          <w:p>
+            <w:pPr>
+              <w:spacing w:after="240"/>
+            </w:pPr>
+            <w:r>
+              <w:t>2</w:t>
+            </w:r>
+          </w:p>
+          <w:p>
+            <w:pPr>
+              <w:spacing w:after="240"/>
+            </w:pPr>
+            <w:r>
+              <w:t>3</w:t>
+            </w:r>
+          </w:p>
+          <w:p>
+            <w:pPr>
+              <w:spacing w:after="240"/>
+            </w:pPr>
+            <w:r>
+              <w:t>4</w:t>
+            </w:r>
+          </w:p>
+          <w:p>
+            <w:pPr>
+              <w:spacing w:after="240"/>
+            </w:pPr>
+            <w:r>
+              <w:t>5</w:t>
+            </w:r>
+          </w:p>
+          <w:p>
+            <w:pPr>
+              <w:spacing w:after="240"/>
+            </w:pPr>
+            <w:r>
+              <w:t>6</w:t>
+            </w:r>
+          </w:p>
+          <w:p>
+            <w:pPr>
+              <w:spacing w:after="240"/>
+            </w:pPr>
+            <w:r>
+              <w:t>7</w:t>
+            </w:r>
+          </w:p>
+        </w:tc>
+        <w:tc>
+          <w:tcPr>
+            <w:tcW w:w="12465" w:type="dxa"/>
+            <w:tcBorders>
+              <w:bottom w:val="single" w:sz="6" w:space="0" w:color="DDDDDD"/>
+              <w:right w:val="single" w:sz="6" w:space="0" w:color="DDDDDD"/>
+            </w:tcBorders>
+            <w:tcMar>
+              <w:top w:w="75" w:type="dxa"/>
+              <w:left w:w="150" w:type="dxa"/>
+              <w:bottom w:w="75" w:type="dxa"/>
+              <w:right w:w="150" w:type="dxa"/>
+            </w:tcMar>
+            <w:vAlign w:val="center"/>
+            <w:hideMark/>
+          </w:tcPr>
+          <w:p>
+            <w:r>
+              <w:rPr>
+                <w:rStyle w:val="HTML1"/>
+                <w:rFonts w:ascii="Courier New" w:hAnsi="Courier New" w:cs="Courier New"/>
+                <w:shd w:val="clear" w:color="auto" w:fill="EEEEEE"/>
+              </w:rPr>
+              <w:t xml:space="preserve"># </w:t>
+            </w:r>
+            <w:r>
+              <w:rPr>
+                <w:rStyle w:val="HTML1"/>
+                <w:rFonts w:ascii="Courier New" w:hAnsi="Courier New" w:cs="Courier New"/>
+                <w:shd w:val="clear" w:color="auto" w:fill="EEEEEE"/>
+              </w:rPr>
+              <w:t>此为注释</w:t>
+            </w:r>
+            <w:r>
+              <w:rPr>
+                <w:rStyle w:val="HTML1"/>
+                <w:rFonts w:ascii="Courier New" w:hAnsi="Courier New" w:cs="Courier New"/>
+                <w:shd w:val="clear" w:color="auto" w:fill="EEEEEE"/>
+              </w:rPr>
+              <w:t xml:space="preserve"> – </w:t>
+            </w:r>
+            <w:r>
+              <w:rPr>
+                <w:rStyle w:val="HTML1"/>
+                <w:rFonts w:ascii="Courier New" w:hAnsi="Courier New" w:cs="Courier New"/>
+                <w:shd w:val="clear" w:color="auto" w:fill="EEEEEE"/>
+              </w:rPr>
+              <w:t>将被</w:t>
+            </w:r>
+            <w:r>
+              <w:rPr>
+                <w:rStyle w:val="HTML1"/>
+                <w:rFonts w:ascii="Courier New" w:hAnsi="Courier New" w:cs="Courier New"/>
+                <w:shd w:val="clear" w:color="auto" w:fill="EEEEEE"/>
+              </w:rPr>
+              <w:t xml:space="preserve"> </w:t>
+            </w:r>
+            <w:proofErr w:type="spellStart"/>
+            <w:r>
+              <w:rPr>
+                <w:rStyle w:val="HTML1"/>
+                <w:rFonts w:ascii="Courier New" w:hAnsi="Courier New" w:cs="Courier New"/>
+                <w:shd w:val="clear" w:color="auto" w:fill="EEEEEE"/>
+              </w:rPr>
+              <w:t>Git</w:t>
+            </w:r>
+            <w:proofErr w:type="spellEnd"/>
+            <w:r>
+              <w:rPr>
+                <w:rStyle w:val="HTML1"/>
+                <w:rFonts w:ascii="Courier New" w:hAnsi="Courier New" w:cs="Courier New"/>
+                <w:shd w:val="clear" w:color="auto" w:fill="EEEEEE"/>
+              </w:rPr>
+              <w:t xml:space="preserve"> </w:t>
+            </w:r>
+            <w:r>
+              <w:rPr>
+                <w:rStyle w:val="HTML1"/>
+                <w:rFonts w:ascii="Courier New" w:hAnsi="Courier New" w:cs="Courier New"/>
+                <w:shd w:val="clear" w:color="auto" w:fill="EEEEEE"/>
+              </w:rPr>
+              <w:t>忽略</w:t>
+            </w:r>
+          </w:p>
+          <w:p>
+            <w:r>
+              <w:t> </w:t>
+            </w:r>
+          </w:p>
+          <w:p>
+            <w:r>
+              <w:rPr>
+                <w:rStyle w:val="HTML1"/>
+                <w:rFonts w:ascii="Courier New" w:hAnsi="Courier New" w:cs="Courier New"/>
+                <w:shd w:val="clear" w:color="auto" w:fill="EEEEEE"/>
+              </w:rPr>
+              <w:t xml:space="preserve">*.a       # </w:t>
+            </w:r>
+            <w:r>
+              <w:rPr>
+                <w:rStyle w:val="HTML1"/>
+                <w:rFonts w:ascii="Courier New" w:hAnsi="Courier New" w:cs="Courier New"/>
+                <w:shd w:val="clear" w:color="auto" w:fill="EEEEEE"/>
+              </w:rPr>
+              <w:t>忽略所有</w:t>
+            </w:r>
+            <w:r>
+              <w:rPr>
+                <w:rStyle w:val="HTML1"/>
+                <w:rFonts w:ascii="Courier New" w:hAnsi="Courier New" w:cs="Courier New"/>
+                <w:shd w:val="clear" w:color="auto" w:fill="EEEEEE"/>
+              </w:rPr>
+              <w:t xml:space="preserve"> .a </w:t>
+            </w:r>
+            <w:r>
+              <w:rPr>
+                <w:rStyle w:val="HTML1"/>
+                <w:rFonts w:ascii="Courier New" w:hAnsi="Courier New" w:cs="Courier New"/>
+                <w:shd w:val="clear" w:color="auto" w:fill="EEEEEE"/>
+              </w:rPr>
+              <w:t>结尾的文件</w:t>
+            </w:r>
+          </w:p>
+          <w:p>
+            <w:r>
+              <w:rPr>
+                <w:rStyle w:val="HTML1"/>
+                <w:rFonts w:ascii="Courier New" w:hAnsi="Courier New" w:cs="Courier New"/>
+                <w:shd w:val="clear" w:color="auto" w:fill="EEEEEE"/>
+              </w:rPr>
+              <w:t>!</w:t>
+            </w:r>
+            <w:proofErr w:type="spellStart"/>
+            <w:r>
+              <w:rPr>
+                <w:rStyle w:val="HTML1"/>
+                <w:rFonts w:ascii="Courier New" w:hAnsi="Courier New" w:cs="Courier New"/>
+                <w:shd w:val="clear" w:color="auto" w:fill="EEEEEE"/>
+              </w:rPr>
+              <w:t>lib.a</w:t>
+            </w:r>
+            <w:proofErr w:type="spellEnd"/>
+            <w:r>
+              <w:rPr>
+                <w:rStyle w:val="HTML1"/>
+                <w:rFonts w:ascii="Courier New" w:hAnsi="Courier New" w:cs="Courier New"/>
+                <w:shd w:val="clear" w:color="auto" w:fill="EEEEEE"/>
+              </w:rPr>
+              <w:t xml:space="preserve">    # </w:t>
+            </w:r>
+            <w:r>
+              <w:rPr>
+                <w:rStyle w:val="HTML1"/>
+                <w:rFonts w:ascii="Courier New" w:hAnsi="Courier New" w:cs="Courier New"/>
+                <w:shd w:val="clear" w:color="auto" w:fill="EEEEEE"/>
+              </w:rPr>
+              <w:t>但</w:t>
+            </w:r>
+            <w:r>
+              <w:rPr>
+                <w:rStyle w:val="HTML1"/>
+                <w:rFonts w:ascii="Courier New" w:hAnsi="Courier New" w:cs="Courier New"/>
+                <w:shd w:val="clear" w:color="auto" w:fill="EEEEEE"/>
+              </w:rPr>
+              <w:t xml:space="preserve"> </w:t>
+            </w:r>
+            <w:proofErr w:type="spellStart"/>
+            <w:r>
+              <w:rPr>
+                <w:rStyle w:val="HTML1"/>
+                <w:rFonts w:ascii="Courier New" w:hAnsi="Courier New" w:cs="Courier New"/>
+                <w:shd w:val="clear" w:color="auto" w:fill="EEEEEE"/>
+              </w:rPr>
+              <w:t>lib.a</w:t>
+            </w:r>
+            <w:proofErr w:type="spellEnd"/>
+            <w:r>
+              <w:rPr>
+                <w:rStyle w:val="HTML1"/>
+                <w:rFonts w:ascii="Courier New" w:hAnsi="Courier New" w:cs="Courier New"/>
+                <w:shd w:val="clear" w:color="auto" w:fill="EEEEEE"/>
+              </w:rPr>
+              <w:t xml:space="preserve"> </w:t>
+            </w:r>
+            <w:r>
+              <w:rPr>
+                <w:rStyle w:val="HTML1"/>
+                <w:rFonts w:ascii="Courier New" w:hAnsi="Courier New" w:cs="Courier New"/>
+                <w:shd w:val="clear" w:color="auto" w:fill="EEEEEE"/>
+              </w:rPr>
+              <w:t>除外</w:t>
+            </w:r>
+          </w:p>
+          <w:p>
+            <w:r>
+              <w:rPr>
+                <w:rStyle w:val="HTML1"/>
+                <w:rFonts w:ascii="Courier New" w:hAnsi="Courier New" w:cs="Courier New"/>
+                <w:shd w:val="clear" w:color="auto" w:fill="EEEEEE"/>
+              </w:rPr>
+              <w:t>/TODO</w:t>
+            </w:r>
+            <w:r>
+              <w:t xml:space="preserve">     </w:t>
+            </w:r>
+            <w:r>
+              <w:rPr>
+                <w:rStyle w:val="HTML1"/>
+                <w:rFonts w:ascii="Courier New" w:hAnsi="Courier New" w:cs="Courier New"/>
+                <w:shd w:val="clear" w:color="auto" w:fill="EEEEEE"/>
+              </w:rPr>
+              <w:t xml:space="preserve"># </w:t>
+            </w:r>
+            <w:r>
+              <w:rPr>
+                <w:rStyle w:val="HTML1"/>
+                <w:rFonts w:ascii="Courier New" w:hAnsi="Courier New" w:cs="Courier New"/>
+                <w:shd w:val="clear" w:color="auto" w:fill="EEEEEE"/>
+              </w:rPr>
+              <w:t>仅仅忽略项目根目录下的</w:t>
+            </w:r>
+            <w:r>
+              <w:rPr>
+                <w:rStyle w:val="HTML1"/>
+                <w:rFonts w:ascii="Courier New" w:hAnsi="Courier New" w:cs="Courier New"/>
+                <w:shd w:val="clear" w:color="auto" w:fill="EEEEEE"/>
+              </w:rPr>
+              <w:t xml:space="preserve"> TODO </w:t>
+            </w:r>
+            <w:r>
+              <w:rPr>
+                <w:rStyle w:val="HTML1"/>
+                <w:rFonts w:ascii="Courier New" w:hAnsi="Courier New" w:cs="Courier New"/>
+                <w:shd w:val="clear" w:color="auto" w:fill="EEEEEE"/>
+              </w:rPr>
+              <w:t>文件，不包括</w:t>
+            </w:r>
+            <w:r>
+              <w:rPr>
+                <w:rStyle w:val="HTML1"/>
+                <w:rFonts w:ascii="Courier New" w:hAnsi="Courier New" w:cs="Courier New"/>
+                <w:shd w:val="clear" w:color="auto" w:fill="EEEEEE"/>
+              </w:rPr>
+              <w:t xml:space="preserve"> subdir/TODO</w:t>
+            </w:r>
+          </w:p>
+          <w:p>
+            <w:r>
+              <w:rPr>
+                <w:rStyle w:val="HTML1"/>
+                <w:rFonts w:ascii="Courier New" w:hAnsi="Courier New" w:cs="Courier New"/>
+                <w:shd w:val="clear" w:color="auto" w:fill="EEEEEE"/>
+              </w:rPr>
+              <w:t xml:space="preserve">build/    # </w:t>
+            </w:r>
+            <w:r>
+              <w:rPr>
+                <w:rStyle w:val="HTML1"/>
+                <w:rFonts w:ascii="Courier New" w:hAnsi="Courier New" w:cs="Courier New"/>
+                <w:shd w:val="clear" w:color="auto" w:fill="EEEEEE"/>
+              </w:rPr>
+              <w:t>忽略</w:t>
+            </w:r>
+            <w:r>
+              <w:rPr>
+                <w:rStyle w:val="HTML1"/>
+                <w:rFonts w:ascii="Courier New" w:hAnsi="Courier New" w:cs="Courier New"/>
+                <w:shd w:val="clear" w:color="auto" w:fill="EEEEEE"/>
+              </w:rPr>
+              <w:t xml:space="preserve"> build/ </w:t>
+            </w:r>
+            <w:r>
+              <w:rPr>
+                <w:rStyle w:val="HTML1"/>
+                <w:rFonts w:ascii="Courier New" w:hAnsi="Courier New" w:cs="Courier New"/>
+                <w:shd w:val="clear" w:color="auto" w:fill="EEEEEE"/>
+              </w:rPr>
+              <w:t>目录下的所有文件</w:t>
+            </w:r>
+          </w:p>
+          <w:p>
+            <w:r>
+              <w:rPr>
+                <w:rStyle w:val="HTML1"/>
+                <w:rFonts w:ascii="Courier New" w:hAnsi="Courier New" w:cs="Courier New"/>
+                <w:shd w:val="clear" w:color="auto" w:fill="EEEEEE"/>
+              </w:rPr>
+              <w:t xml:space="preserve">doc/*.txt # </w:t>
+            </w:r>
+            <w:r>
+              <w:rPr>
+                <w:rStyle w:val="HTML1"/>
+                <w:rFonts w:ascii="Courier New" w:hAnsi="Courier New" w:cs="Courier New"/>
+                <w:shd w:val="clear" w:color="auto" w:fill="EEEEEE"/>
+              </w:rPr>
+              <w:t>会忽略</w:t>
+            </w:r>
+            <w:r>
+              <w:rPr>
+                <w:rStyle w:val="HTML1"/>
+                <w:rFonts w:ascii="Courier New" w:hAnsi="Courier New" w:cs="Courier New"/>
+                <w:shd w:val="clear" w:color="auto" w:fill="EEEEEE"/>
+              </w:rPr>
+              <w:t xml:space="preserve"> doc/notes.txt </w:t>
+            </w:r>
+            <w:r>
+              <w:rPr>
+                <w:rStyle w:val="HTML1"/>
+                <w:rFonts w:ascii="Courier New" w:hAnsi="Courier New" w:cs="Courier New"/>
+                <w:shd w:val="clear" w:color="auto" w:fill="EEEEEE"/>
+              </w:rPr>
+              <w:t>但不包括</w:t>
+            </w:r>
+            <w:r>
+              <w:rPr>
+                <w:rStyle w:val="HTML1"/>
+                <w:rFonts w:ascii="Courier New" w:hAnsi="Courier New" w:cs="Courier New"/>
+                <w:shd w:val="clear" w:color="auto" w:fill="EEEEEE"/>
+              </w:rPr>
+              <w:t xml:space="preserve"> doc/server/arch.txt</w:t>
+            </w:r>
+          </w:p>
+        </w:tc>
+      </w:tr>
+    </w:tbl>
+    <w:p>
+      <w:pPr>
+        <w:pStyle w:val="a6"/>
+        <w:spacing w:before="0" w:beforeAutospacing="0" w:after="210" w:afterAutospacing="0"/>
+        <w:rPr>
+          <w:rFonts w:ascii="microsoft yahei" w:hAnsi="microsoft yahei"/>
+          <w:color w:val="444444"/>
+          <w:sz w:val="21"/>
+          <w:szCs w:val="21"/>
+        </w:rPr>
+      </w:pPr>
+      <w:r>
+        <w:rPr>
+          <w:rFonts w:ascii="microsoft yahei" w:hAnsi="microsoft yahei"/>
+          <w:color w:val="444444"/>
+          <w:sz w:val="21"/>
+          <w:szCs w:val="21"/>
+        </w:rPr>
+        <w:t>规则很简单，不做过多解释，但是有时候在项目开发过程中，突然心血来潮想把某些目录或文件加入忽略规则，按照上述方法定义后发现并未生效，原因是</w:t>
+      </w:r>
+      <w:r>
+        <w:rPr>
+          <w:rFonts w:ascii="microsoft yahei" w:hAnsi="microsoft yahei"/>
+          <w:color w:val="444444"/>
+          <w:sz w:val="21"/>
+          <w:szCs w:val="21"/>
+        </w:rPr>
+        <w:t>.</w:t>
+      </w:r>
+      <w:proofErr w:type="spellStart"/>
+      <w:r>
+        <w:rPr>
+          <w:rFonts w:ascii="microsoft yahei" w:hAnsi="microsoft yahei"/>
+          <w:color w:val="444444"/>
+          <w:sz w:val="21"/>
+          <w:szCs w:val="21"/>
+        </w:rPr>
+        <w:t>gitignore</w:t>
+      </w:r>
+      <w:proofErr w:type="spellEnd"/>
+      <w:r>
+        <w:rPr>
+          <w:rFonts w:ascii="microsoft yahei" w:hAnsi="microsoft yahei"/>
+          <w:color w:val="444444"/>
+          <w:sz w:val="21"/>
+          <w:szCs w:val="21"/>
+        </w:rPr>
+        <w:t>只能忽略那些</w:t>
+      </w:r>
+      <w:r>
+        <w:rPr>
+          <w:rFonts w:ascii="microsoft yahei" w:hAnsi="microsoft yahei"/>
+          <w:color w:val="444444"/>
+          <w:sz w:val="21"/>
+          <w:szCs w:val="21"/>
+        </w:rPr>
+        <w:lastRenderedPageBreak/>
+        <w:t>原来没有被</w:t>
+      </w:r>
+      <w:r>
+        <w:rPr>
+          <w:rFonts w:ascii="microsoft yahei" w:hAnsi="microsoft yahei"/>
+          <w:color w:val="444444"/>
+          <w:sz w:val="21"/>
+          <w:szCs w:val="21"/>
+        </w:rPr>
+        <w:t>track</w:t>
+      </w:r>
+      <w:r>
+        <w:rPr>
+          <w:rFonts w:ascii="microsoft yahei" w:hAnsi="microsoft yahei"/>
+          <w:color w:val="444444"/>
+          <w:sz w:val="21"/>
+          <w:szCs w:val="21"/>
+        </w:rPr>
+        <w:t>的文件，如果某些文件已经被纳入了版本管理中，则修改</w:t>
+      </w:r>
+      <w:r>
+        <w:rPr>
+          <w:rFonts w:ascii="microsoft yahei" w:hAnsi="microsoft yahei"/>
+          <w:color w:val="444444"/>
+          <w:sz w:val="21"/>
+          <w:szCs w:val="21"/>
+        </w:rPr>
+        <w:t>.</w:t>
+      </w:r>
+      <w:proofErr w:type="spellStart"/>
+      <w:r>
+        <w:rPr>
+          <w:rFonts w:ascii="microsoft yahei" w:hAnsi="microsoft yahei"/>
+          <w:color w:val="444444"/>
+          <w:sz w:val="21"/>
+          <w:szCs w:val="21"/>
+        </w:rPr>
+        <w:t>gitignore</w:t>
+      </w:r>
+      <w:proofErr w:type="spellEnd"/>
+      <w:r>
+        <w:rPr>
+          <w:rFonts w:ascii="microsoft yahei" w:hAnsi="microsoft yahei"/>
+          <w:color w:val="444444"/>
+          <w:sz w:val="21"/>
+          <w:szCs w:val="21"/>
+        </w:rPr>
+        <w:t>是无效的。那么解决方法就是先把本地缓存删除（改变成未</w:t>
+      </w:r>
+      <w:r>
+        <w:rPr>
+          <w:rFonts w:ascii="microsoft yahei" w:hAnsi="microsoft yahei"/>
+          <w:color w:val="444444"/>
+          <w:sz w:val="21"/>
+          <w:szCs w:val="21"/>
+        </w:rPr>
+        <w:t>track</w:t>
+      </w:r>
+      <w:r>
+        <w:rPr>
+          <w:rFonts w:ascii="microsoft yahei" w:hAnsi="microsoft yahei"/>
+          <w:color w:val="444444"/>
+          <w:sz w:val="21"/>
+          <w:szCs w:val="21"/>
+        </w:rPr>
+        <w:t>状态），然后再提交：</w:t>
+      </w:r>
+    </w:p>
+    <w:p>
+      <w:pPr>
+        <w:rPr>
+          <w:rFonts w:ascii="microsoft yahei" w:hAnsi="microsoft yahei"/>
+          <w:color w:val="444444"/>
+          <w:szCs w:val="21"/>
+        </w:rPr>
+      </w:pPr>
+      <w:hyperlink r:id="rId14" w:history="1">
+        <w:r>
+          <w:rPr>
+            <w:rStyle w:val="a3"/>
+            <w:rFonts w:ascii="microsoft yahei" w:hAnsi="microsoft yahei"/>
+            <w:szCs w:val="21"/>
+          </w:rPr>
+          <w:t>?</w:t>
+        </w:r>
+      </w:hyperlink>
+    </w:p>
+    <w:tbl>
+      <w:tblPr>
+        <w:tblW w:w="12945" w:type="dxa"/>
+        <w:tblBorders>
+          <w:top w:val="single" w:sz="6" w:space="0" w:color="DDDDDD"/>
+          <w:left w:val="single" w:sz="6" w:space="0" w:color="DDDDDD"/>
+        </w:tblBorders>
+        <w:tblCellMar>
+          <w:left w:w="0" w:type="dxa"/>
+          <w:right w:w="0" w:type="dxa"/>
+        </w:tblCellMar>
+        <w:tblLook w:val="04A0" w:firstRow="1" w:lastRow="0" w:firstColumn="1" w:lastColumn="0" w:noHBand="0" w:noVBand="1"/>
+      </w:tblPr>
+      <w:tblGrid>
+        <w:gridCol w:w="480"/>
+        <w:gridCol w:w="12465"/>
+      </w:tblGrid>
+      <w:tr>
+        <w:tc>
+          <w:tcPr>
+            <w:tcW w:w="0" w:type="auto"/>
+            <w:tcBorders>
+              <w:bottom w:val="single" w:sz="6" w:space="0" w:color="DDDDDD"/>
+              <w:right w:val="single" w:sz="6" w:space="0" w:color="DDDDDD"/>
+            </w:tcBorders>
+            <w:tcMar>
+              <w:top w:w="75" w:type="dxa"/>
+              <w:left w:w="150" w:type="dxa"/>
+              <w:bottom w:w="75" w:type="dxa"/>
+              <w:right w:w="150" w:type="dxa"/>
+            </w:tcMar>
+            <w:vAlign w:val="center"/>
+            <w:hideMark/>
+          </w:tcPr>
+          <w:p>
+            <w:pPr>
+              <w:spacing w:after="240"/>
+              <w:rPr>
+                <w:rFonts w:ascii="宋体" w:hAnsi="宋体"/>
+                <w:sz w:val="24"/>
+                <w:szCs w:val="24"/>
+              </w:rPr>
+            </w:pPr>
+            <w:r>
+              <w:t>1</w:t>
+            </w:r>
+          </w:p>
+          <w:p>
+            <w:pPr>
+              <w:spacing w:after="240"/>
+            </w:pPr>
+            <w:r>
+              <w:t>2</w:t>
+            </w:r>
+          </w:p>
+          <w:p>
+            <w:pPr>
+              <w:spacing w:after="240"/>
+            </w:pPr>
+            <w:r>
+              <w:t>3</w:t>
+            </w:r>
+          </w:p>
+        </w:tc>
+        <w:tc>
+          <w:tcPr>
+            <w:tcW w:w="12465" w:type="dxa"/>
+            <w:tcBorders>
+              <w:bottom w:val="single" w:sz="6" w:space="0" w:color="DDDDDD"/>
+              <w:right w:val="single" w:sz="6" w:space="0" w:color="DDDDDD"/>
+            </w:tcBorders>
+            <w:tcMar>
+              <w:top w:w="75" w:type="dxa"/>
+              <w:left w:w="150" w:type="dxa"/>
+              <w:bottom w:w="75" w:type="dxa"/>
+              <w:right w:w="150" w:type="dxa"/>
+            </w:tcMar>
+            <w:vAlign w:val="center"/>
+            <w:hideMark/>
+          </w:tcPr>
+          <w:p>
+            <w:proofErr w:type="spellStart"/>
+            <w:r>
+              <w:rPr>
+                <w:rStyle w:val="HTML1"/>
+                <w:rFonts w:ascii="Courier New" w:hAnsi="Courier New" w:cs="Courier New"/>
+                <w:shd w:val="clear" w:color="auto" w:fill="EEEEEE"/>
+              </w:rPr>
+              <w:t>git</w:t>
+            </w:r>
+            <w:proofErr w:type="spellEnd"/>
+            <w:r>
+              <w:rPr>
+                <w:rStyle w:val="HTML1"/>
+                <w:rFonts w:ascii="Courier New" w:hAnsi="Courier New" w:cs="Courier New"/>
+                <w:shd w:val="clear" w:color="auto" w:fill="EEEEEE"/>
+              </w:rPr>
+              <w:t> </w:t>
+            </w:r>
+            <w:proofErr w:type="spellStart"/>
+            <w:r>
+              <w:rPr>
+                <w:rStyle w:val="HTML1"/>
+                <w:rFonts w:ascii="Courier New" w:hAnsi="Courier New" w:cs="Courier New"/>
+                <w:shd w:val="clear" w:color="auto" w:fill="EEEEEE"/>
+              </w:rPr>
+              <w:t>rm</w:t>
+            </w:r>
+            <w:proofErr w:type="spellEnd"/>
+            <w:r>
+              <w:t> </w:t>
+            </w:r>
+            <w:r>
+              <w:rPr>
+                <w:rStyle w:val="HTML1"/>
+                <w:rFonts w:ascii="Courier New" w:hAnsi="Courier New" w:cs="Courier New"/>
+                <w:shd w:val="clear" w:color="auto" w:fill="EEEEEE"/>
+              </w:rPr>
+              <w:t>-r --cached .</w:t>
+            </w:r>
+          </w:p>
+          <w:p>
+            <w:proofErr w:type="spellStart"/>
+            <w:r>
+              <w:rPr>
+                <w:rStyle w:val="HTML1"/>
+                <w:rFonts w:ascii="Courier New" w:hAnsi="Courier New" w:cs="Courier New"/>
+                <w:shd w:val="clear" w:color="auto" w:fill="EEEEEE"/>
+              </w:rPr>
+              <w:t>git</w:t>
+            </w:r>
+            <w:proofErr w:type="spellEnd"/>
+            <w:r>
+              <w:rPr>
+                <w:rStyle w:val="HTML1"/>
+                <w:rFonts w:ascii="Courier New" w:hAnsi="Courier New" w:cs="Courier New"/>
+                <w:shd w:val="clear" w:color="auto" w:fill="EEEEEE"/>
+              </w:rPr>
+              <w:t> add .</w:t>
+            </w:r>
+          </w:p>
+          <w:p>
+            <w:proofErr w:type="spellStart"/>
+            <w:r>
+              <w:rPr>
+                <w:rStyle w:val="HTML1"/>
+                <w:rFonts w:ascii="Courier New" w:hAnsi="Courier New" w:cs="Courier New"/>
+                <w:shd w:val="clear" w:color="auto" w:fill="EEEEEE"/>
+              </w:rPr>
+              <w:t>git</w:t>
+            </w:r>
+            <w:proofErr w:type="spellEnd"/>
+            <w:r>
+              <w:rPr>
+                <w:rStyle w:val="HTML1"/>
+                <w:rFonts w:ascii="Courier New" w:hAnsi="Courier New" w:cs="Courier New"/>
+                <w:shd w:val="clear" w:color="auto" w:fill="EEEEEE"/>
+              </w:rPr>
+              <w:t> commit -m 'update .</w:t>
+            </w:r>
+            <w:proofErr w:type="spellStart"/>
+            <w:r>
+              <w:rPr>
+                <w:rStyle w:val="HTML1"/>
+                <w:rFonts w:ascii="Courier New" w:hAnsi="Courier New" w:cs="Courier New"/>
+                <w:shd w:val="clear" w:color="auto" w:fill="EEEEEE"/>
+              </w:rPr>
+              <w:t>gitignore</w:t>
+            </w:r>
+            <w:proofErr w:type="spellEnd"/>
+            <w:r>
+              <w:rPr>
+                <w:rStyle w:val="HTML1"/>
+                <w:rFonts w:ascii="Courier New" w:hAnsi="Courier New" w:cs="Courier New"/>
+                <w:shd w:val="clear" w:color="auto" w:fill="EEEEEE"/>
+              </w:rPr>
+              <w:t>'</w:t>
+            </w:r>
+          </w:p>
+        </w:tc>
+      </w:tr>
+    </w:tbl>
+    <w:p/>
     <w:sectPr>
       <w:pgSz w:w="11906" w:h="16838"/>
       <w:pgMar w:top="1440" w:right="1800" w:bottom="1440" w:left="1800" w:header="851" w:footer="992" w:gutter="0"/>
@@ -6043,6 +7089,21 @@
     <w:basedOn w:val="a0"/>
     <w:rsid w:val="005177FE"/>
   </w:style>
+  <w:style w:type="character" w:customStyle="1" w:styleId="class">
+    <w:name w:val="class"/>
+    <w:basedOn w:val="a0"/>
+    <w:rsid w:val="0060702E"/>
+  </w:style>
+  <w:style w:type="character" w:customStyle="1" w:styleId="keyword">
+    <w:name w:val="keyword"/>
+    <w:basedOn w:val="a0"/>
+    <w:rsid w:val="0060702E"/>
+  </w:style>
+  <w:style w:type="character" w:customStyle="1" w:styleId="title">
+    <w:name w:val="title"/>
+    <w:basedOn w:val="a0"/>
+    <w:rsid w:val="0060702E"/>
+  </w:style>
 </w:styles>
 </file>
 

</xml_diff>